<commit_message>
Add final version of course project documentation
</commit_message>
<xml_diff>
--- a/doc/course-project.docx
+++ b/doc/course-project.docx
@@ -1,6 +1,6 @@
 
 <file path=word/document.xml><?xml version="1.0" encoding="utf-8"?>
-<w:document xmlns:wpc="http://schemas.microsoft.com/office/word/2010/wordprocessingCanvas" xmlns:cx="http://schemas.microsoft.com/office/drawing/2014/chartex" xmlns:cx1="http://schemas.microsoft.com/office/drawing/2015/9/8/chartex" xmlns:cx2="http://schemas.microsoft.com/office/drawing/2015/10/21/chartex" xmlns:cx3="http://schemas.microsoft.com/office/drawing/2016/5/9/chartex" xmlns:cx4="http://schemas.microsoft.com/office/drawing/2016/5/10/chartex" xmlns:cx5="http://schemas.microsoft.com/office/drawing/2016/5/11/chartex" xmlns:cx6="http://schemas.microsoft.com/office/drawing/2016/5/12/chartex" xmlns:cx7="http://schemas.microsoft.com/office/drawing/2016/5/13/chartex" xmlns:cx8="http://schemas.microsoft.com/office/drawing/2016/5/14/chartex" xmlns:mc="http://schemas.openxmlformats.org/markup-compatibility/2006" xmlns:aink="http://schemas.microsoft.com/office/drawing/2016/ink" xmlns:am3d="http://schemas.microsoft.com/office/drawing/2017/model3d" xmlns:o="urn:schemas-microsoft-com:office:office" xmlns:r="http://schemas.openxmlformats.org/officeDocument/2006/relationships" xmlns:m="http://schemas.openxmlformats.org/officeDocument/2006/math" xmlns:v="urn:schemas-microsoft-com:vml" xmlns:wp14="http://schemas.microsoft.com/office/word/2010/wordprocessingDrawing" xmlns:wp="http://schemas.openxmlformats.org/drawingml/2006/wordprocessingDrawing" xmlns:w10="urn:schemas-microsoft-com:office:word" xmlns:w="http://schemas.openxmlformats.org/wordprocessingml/2006/main" xmlns:w14="http://schemas.microsoft.com/office/word/2010/wordml" xmlns:w15="http://schemas.microsoft.com/office/word/2012/wordml" xmlns:w16cid="http://schemas.microsoft.com/office/word/2016/wordml/cid" xmlns:w16se="http://schemas.microsoft.com/office/word/2015/wordml/symex" xmlns:wpg="http://schemas.microsoft.com/office/word/2010/wordprocessingGroup" xmlns:wpi="http://schemas.microsoft.com/office/word/2010/wordprocessingInk" xmlns:wne="http://schemas.microsoft.com/office/word/2006/wordml" xmlns:wps="http://schemas.microsoft.com/office/word/2010/wordprocessingShape" mc:Ignorable="w14 w15 w16se w16cid wp14">
+<w:document xmlns:wpc="http://schemas.microsoft.com/office/word/2010/wordprocessingCanvas" xmlns:cx="http://schemas.microsoft.com/office/drawing/2014/chartex" xmlns:cx1="http://schemas.microsoft.com/office/drawing/2015/9/8/chartex" xmlns:mc="http://schemas.openxmlformats.org/markup-compatibility/2006" xmlns:o="urn:schemas-microsoft-com:office:office" xmlns:r="http://schemas.openxmlformats.org/officeDocument/2006/relationships" xmlns:m="http://schemas.openxmlformats.org/officeDocument/2006/math" xmlns:v="urn:schemas-microsoft-com:vml" xmlns:wp14="http://schemas.microsoft.com/office/word/2010/wordprocessingDrawing" xmlns:wp="http://schemas.openxmlformats.org/drawingml/2006/wordprocessingDrawing" xmlns:w10="urn:schemas-microsoft-com:office:word" xmlns:w="http://schemas.openxmlformats.org/wordprocessingml/2006/main" xmlns:w14="http://schemas.microsoft.com/office/word/2010/wordml" xmlns:w15="http://schemas.microsoft.com/office/word/2012/wordml" xmlns:w16se="http://schemas.microsoft.com/office/word/2015/wordml/symex" xmlns:wpg="http://schemas.microsoft.com/office/word/2010/wordprocessingGroup" xmlns:wpi="http://schemas.microsoft.com/office/word/2010/wordprocessingInk" xmlns:wne="http://schemas.microsoft.com/office/word/2006/wordml" xmlns:wps="http://schemas.microsoft.com/office/word/2010/wordprocessingShape" mc:Ignorable="w14 w15 w16se wp14">
   <w:body>
     <w:p>
       <w:pPr>
@@ -461,7 +461,7 @@
                 <w:rFonts w:ascii="Times New Roman" w:hAnsi="Times New Roman" w:cs="Times New Roman"/>
                 <w:sz w:val="28"/>
                 <w:szCs w:val="28"/>
-                <w:lang w:val="en-US"/>
+                <w:lang w:val="ru-RU"/>
               </w:rPr>
               <w:t>Ръководител</w:t>
             </w:r>
@@ -471,7 +471,7 @@
                 <w:rFonts w:ascii="Times New Roman" w:hAnsi="Times New Roman" w:cs="Times New Roman"/>
                 <w:sz w:val="28"/>
                 <w:szCs w:val="28"/>
-                <w:lang w:val="en-US"/>
+                <w:lang w:val="ru-RU"/>
               </w:rPr>
               <w:t xml:space="preserve">: </w:t>
             </w:r>
@@ -574,7 +574,53 @@
         <w:rPr>
           <w:lang w:val="en-US"/>
         </w:rPr>
-        <w:t xml:space="preserve">Or CAD PSpice ver. 16.3 </w:t>
+        <w:t>Or</w:t>
+      </w:r>
+      <w:r>
+        <w:rPr>
+          <w:lang w:val="ru-RU"/>
+        </w:rPr>
+        <w:t xml:space="preserve"> </w:t>
+      </w:r>
+      <w:r>
+        <w:rPr>
+          <w:lang w:val="en-US"/>
+        </w:rPr>
+        <w:t>CAD</w:t>
+      </w:r>
+      <w:r>
+        <w:rPr>
+          <w:lang w:val="ru-RU"/>
+        </w:rPr>
+        <w:t xml:space="preserve"> </w:t>
+      </w:r>
+      <w:proofErr w:type="spellStart"/>
+      <w:r>
+        <w:rPr>
+          <w:lang w:val="en-US"/>
+        </w:rPr>
+        <w:t>PSpice</w:t>
+      </w:r>
+      <w:proofErr w:type="spellEnd"/>
+      <w:r>
+        <w:rPr>
+          <w:lang w:val="ru-RU"/>
+        </w:rPr>
+        <w:t xml:space="preserve"> </w:t>
+      </w:r>
+      <w:proofErr w:type="spellStart"/>
+      <w:r>
+        <w:rPr>
+          <w:lang w:val="en-US"/>
+        </w:rPr>
+        <w:t>ver</w:t>
+      </w:r>
+      <w:proofErr w:type="spellEnd"/>
+      <w:r>
+        <w:rPr>
+          <w:lang w:val="ru-RU"/>
+        </w:rPr>
+        <w:t xml:space="preserve">. 16.3 </w:t>
       </w:r>
       <w:r>
         <w:t xml:space="preserve">на електрическите вериги, дадени на Фиг. 1 и Фиг. 2. Честотата на Фиг. 2 е 870 </w:t>
@@ -607,6 +653,7 @@
       <w:r>
         <w:rPr>
           <w:noProof/>
+          <w:lang w:val="en-US"/>
         </w:rPr>
         <w:drawing>
           <wp:inline distT="0" distB="0" distL="0" distR="0" wp14:anchorId="05E0EDC8" wp14:editId="3D83DC0B">
@@ -664,6 +711,7 @@
       <w:r>
         <w:rPr>
           <w:noProof/>
+          <w:lang w:val="en-US"/>
         </w:rPr>
         <w:drawing>
           <wp:inline distT="0" distB="0" distL="0" distR="0" wp14:anchorId="6E652F6A" wp14:editId="3C944BA6">
@@ -708,6 +756,10 @@
         <w:jc w:val="center"/>
       </w:pPr>
       <w:r>
+        <w:rPr>
+          <w:noProof/>
+          <w:lang w:val="en-US"/>
+        </w:rPr>
         <w:lastRenderedPageBreak/>
         <w:drawing>
           <wp:inline distT="0" distB="0" distL="0" distR="0" wp14:anchorId="6AE7059D" wp14:editId="3BCF37F2">
@@ -767,38 +819,30 @@
     </w:p>
     <w:p>
       <w:pPr>
-        <w:spacing w:line="276" w:lineRule="auto"/>
-        <w:rPr>
-          <w:rFonts w:ascii="Times New Roman" w:eastAsiaTheme="majorEastAsia" w:hAnsi="Times New Roman" w:cstheme="majorBidi"/>
-          <w:sz w:val="26"/>
-          <w:szCs w:val="26"/>
-        </w:rPr>
+        <w:spacing w:line="259" w:lineRule="auto"/>
       </w:pPr>
       <w:r>
         <w:br w:type="page"/>
       </w:r>
-    </w:p>
-    <w:p>
-      <w:pPr>
-        <w:pStyle w:val="Heading2"/>
-        <w:spacing w:line="276" w:lineRule="auto"/>
-        <w:jc w:val="both"/>
-      </w:pPr>
       <w:r>
         <w:lastRenderedPageBreak/>
-        <w:t>Сравнение на резултатите, изводи.</w:t>
-      </w:r>
-    </w:p>
-    <w:p>
-      <w:pPr>
-        <w:spacing w:line="276" w:lineRule="auto"/>
-        <w:rPr>
-          <w:rFonts w:ascii="Times New Roman" w:eastAsiaTheme="majorEastAsia" w:hAnsi="Times New Roman" w:cstheme="majorBidi"/>
-          <w:sz w:val="26"/>
-          <w:szCs w:val="26"/>
-        </w:rPr>
-      </w:pPr>
-      <w:r>
+        <w:br w:type="page"/>
+      </w:r>
+      <w:r>
+        <w:lastRenderedPageBreak/>
+        <w:br w:type="page"/>
+      </w:r>
+    </w:p>
+    <w:p>
+      <w:pPr>
+        <w:spacing w:line="259" w:lineRule="auto"/>
+      </w:pPr>
+      <w:r>
+        <w:lastRenderedPageBreak/>
+        <w:br w:type="page"/>
+      </w:r>
+      <w:r>
+        <w:lastRenderedPageBreak/>
         <w:br w:type="page"/>
       </w:r>
     </w:p>
@@ -826,10 +870,64 @@
         <w:rPr>
           <w:lang w:val="en-US"/>
         </w:rPr>
-        <w:t xml:space="preserve">Or CAD PSpice ver. 16.3 </w:t>
-      </w:r>
-      <w:r>
-        <w:t>резонансите характеристики на веригите (токов, напрежителни падове) от Фиг. 3 и Фиг. 4.</w:t>
+        <w:t>Or</w:t>
+      </w:r>
+      <w:r>
+        <w:rPr>
+          <w:lang w:val="ru-RU"/>
+        </w:rPr>
+        <w:t xml:space="preserve"> </w:t>
+      </w:r>
+      <w:r>
+        <w:rPr>
+          <w:lang w:val="en-US"/>
+        </w:rPr>
+        <w:t>CAD</w:t>
+      </w:r>
+      <w:r>
+        <w:rPr>
+          <w:lang w:val="ru-RU"/>
+        </w:rPr>
+        <w:t xml:space="preserve"> </w:t>
+      </w:r>
+      <w:proofErr w:type="spellStart"/>
+      <w:r>
+        <w:rPr>
+          <w:lang w:val="en-US"/>
+        </w:rPr>
+        <w:t>PSpice</w:t>
+      </w:r>
+      <w:proofErr w:type="spellEnd"/>
+      <w:r>
+        <w:rPr>
+          <w:lang w:val="ru-RU"/>
+        </w:rPr>
+        <w:t xml:space="preserve"> </w:t>
+      </w:r>
+      <w:proofErr w:type="spellStart"/>
+      <w:r>
+        <w:rPr>
+          <w:lang w:val="en-US"/>
+        </w:rPr>
+        <w:t>ver</w:t>
+      </w:r>
+      <w:proofErr w:type="spellEnd"/>
+      <w:r>
+        <w:rPr>
+          <w:lang w:val="ru-RU"/>
+        </w:rPr>
+        <w:t xml:space="preserve">. 16.3 </w:t>
+      </w:r>
+      <w:r>
+        <w:t xml:space="preserve">резонансите характеристики на веригите (токов, </w:t>
+      </w:r>
+      <w:proofErr w:type="spellStart"/>
+      <w:r>
+        <w:t>напрежителни</w:t>
+      </w:r>
+      <w:proofErr w:type="spellEnd"/>
+      <w:r>
+        <w:t xml:space="preserve"> падове) от Фиг. 3 и Фиг. 4.</w:t>
       </w:r>
     </w:p>
     <w:p>
@@ -855,6 +953,7 @@
       </w:pPr>
       <w:r>
         <w:rPr>
+          <w:noProof/>
           <w:lang w:val="en-US"/>
         </w:rPr>
         <w:drawing>
@@ -904,6 +1003,7 @@
       </w:pPr>
       <w:r>
         <w:rPr>
+          <w:noProof/>
           <w:lang w:val="en-US"/>
         </w:rPr>
         <w:drawing>
@@ -978,6 +1078,10 @@
         <w:jc w:val="center"/>
       </w:pPr>
       <w:r>
+        <w:rPr>
+          <w:noProof/>
+          <w:lang w:val="en-US"/>
+        </w:rPr>
         <w:drawing>
           <wp:inline distT="0" distB="0" distL="0" distR="0" wp14:anchorId="07E0DBA3" wp14:editId="60B7A1DA">
             <wp:extent cx="5760720" cy="2080895"/>
@@ -1021,6 +1125,10 @@
         <w:jc w:val="center"/>
       </w:pPr>
       <w:r>
+        <w:rPr>
+          <w:noProof/>
+          <w:lang w:val="en-US"/>
+        </w:rPr>
         <w:drawing>
           <wp:inline distT="0" distB="0" distL="0" distR="0" wp14:anchorId="3D961711" wp14:editId="3A9B5145">
             <wp:extent cx="5760720" cy="2196465"/>
@@ -1095,6 +1203,7 @@
       </w:pPr>
       <w:r>
         <w:rPr>
+          <w:noProof/>
           <w:lang w:val="en-US"/>
         </w:rPr>
         <w:drawing>
@@ -1140,6 +1249,7 @@
       </w:pPr>
       <w:r>
         <w:rPr>
+          <w:noProof/>
           <w:lang w:val="en-US"/>
         </w:rPr>
         <w:drawing>
@@ -1342,6 +1452,10 @@
         </w:rPr>
       </w:pPr>
       <w:r>
+        <w:rPr>
+          <w:noProof/>
+          <w:lang w:val="en-US"/>
+        </w:rPr>
         <w:drawing>
           <wp:inline distT="0" distB="0" distL="0" distR="0" wp14:anchorId="03CBE6AB" wp14:editId="4B255B6C">
             <wp:extent cx="5760720" cy="934085"/>
@@ -1389,6 +1503,10 @@
         </w:rPr>
       </w:pPr>
       <w:r>
+        <w:rPr>
+          <w:noProof/>
+          <w:lang w:val="en-US"/>
+        </w:rPr>
         <w:drawing>
           <wp:inline distT="0" distB="0" distL="0" distR="0" wp14:anchorId="7BF242FD" wp14:editId="7F6E3D56">
             <wp:extent cx="5760720" cy="994410"/>
@@ -1608,21 +1726,25 @@
         </w:rPr>
       </w:pPr>
       <w:r>
+        <w:rPr>
+          <w:rFonts w:ascii="Times New Roman" w:eastAsiaTheme="majorEastAsia" w:hAnsi="Times New Roman" w:cstheme="majorBidi"/>
+          <w:sz w:val="26"/>
+          <w:szCs w:val="26"/>
+        </w:rPr>
         <w:br w:type="page"/>
       </w:r>
+    </w:p>
+    <w:p>
+      <w:pPr>
+        <w:spacing w:line="259" w:lineRule="auto"/>
+        <w:rPr>
+          <w:rFonts w:ascii="Times New Roman" w:eastAsiaTheme="majorEastAsia" w:hAnsi="Times New Roman" w:cstheme="majorBidi"/>
+          <w:sz w:val="26"/>
+          <w:szCs w:val="26"/>
+        </w:rPr>
+      </w:pPr>
       <w:bookmarkStart w:id="0" w:name="_GoBack"/>
       <w:bookmarkEnd w:id="0"/>
-    </w:p>
-    <w:p>
-      <w:pPr>
-        <w:pStyle w:val="Heading2"/>
-        <w:spacing w:line="276" w:lineRule="auto"/>
-        <w:jc w:val="both"/>
-      </w:pPr>
-      <w:r>
-        <w:lastRenderedPageBreak/>
-        <w:t>Да се сравнят получените резултати.</w:t>
-      </w:r>
     </w:p>
     <w:sectPr>
       <w:headerReference w:type="default" r:id="rId18"/>
@@ -1641,7 +1763,7 @@
 </file>
 
 <file path=word/endnotes.xml><?xml version="1.0" encoding="utf-8"?>
-<w:endnotes xmlns:wpc="http://schemas.microsoft.com/office/word/2010/wordprocessingCanvas" xmlns:cx="http://schemas.microsoft.com/office/drawing/2014/chartex" xmlns:cx1="http://schemas.microsoft.com/office/drawing/2015/9/8/chartex" xmlns:cx2="http://schemas.microsoft.com/office/drawing/2015/10/21/chartex" xmlns:cx3="http://schemas.microsoft.com/office/drawing/2016/5/9/chartex" xmlns:cx4="http://schemas.microsoft.com/office/drawing/2016/5/10/chartex" xmlns:cx5="http://schemas.microsoft.com/office/drawing/2016/5/11/chartex" xmlns:cx6="http://schemas.microsoft.com/office/drawing/2016/5/12/chartex" xmlns:cx7="http://schemas.microsoft.com/office/drawing/2016/5/13/chartex" xmlns:cx8="http://schemas.microsoft.com/office/drawing/2016/5/14/chartex" xmlns:mc="http://schemas.openxmlformats.org/markup-compatibility/2006" xmlns:aink="http://schemas.microsoft.com/office/drawing/2016/ink" xmlns:am3d="http://schemas.microsoft.com/office/drawing/2017/model3d" xmlns:o="urn:schemas-microsoft-com:office:office" xmlns:r="http://schemas.openxmlformats.org/officeDocument/2006/relationships" xmlns:m="http://schemas.openxmlformats.org/officeDocument/2006/math" xmlns:v="urn:schemas-microsoft-com:vml" xmlns:wp14="http://schemas.microsoft.com/office/word/2010/wordprocessingDrawing" xmlns:wp="http://schemas.openxmlformats.org/drawingml/2006/wordprocessingDrawing" xmlns:w10="urn:schemas-microsoft-com:office:word" xmlns:w="http://schemas.openxmlformats.org/wordprocessingml/2006/main" xmlns:w14="http://schemas.microsoft.com/office/word/2010/wordml" xmlns:w15="http://schemas.microsoft.com/office/word/2012/wordml" xmlns:w16cid="http://schemas.microsoft.com/office/word/2016/wordml/cid" xmlns:w16se="http://schemas.microsoft.com/office/word/2015/wordml/symex" xmlns:wpg="http://schemas.microsoft.com/office/word/2010/wordprocessingGroup" xmlns:wpi="http://schemas.microsoft.com/office/word/2010/wordprocessingInk" xmlns:wne="http://schemas.microsoft.com/office/word/2006/wordml" xmlns:wps="http://schemas.microsoft.com/office/word/2010/wordprocessingShape" mc:Ignorable="w14 w15 w16se w16cid wp14">
+<w:endnotes xmlns:wpc="http://schemas.microsoft.com/office/word/2010/wordprocessingCanvas" xmlns:cx="http://schemas.microsoft.com/office/drawing/2014/chartex" xmlns:cx1="http://schemas.microsoft.com/office/drawing/2015/9/8/chartex" xmlns:mc="http://schemas.openxmlformats.org/markup-compatibility/2006" xmlns:o="urn:schemas-microsoft-com:office:office" xmlns:r="http://schemas.openxmlformats.org/officeDocument/2006/relationships" xmlns:m="http://schemas.openxmlformats.org/officeDocument/2006/math" xmlns:v="urn:schemas-microsoft-com:vml" xmlns:wp14="http://schemas.microsoft.com/office/word/2010/wordprocessingDrawing" xmlns:wp="http://schemas.openxmlformats.org/drawingml/2006/wordprocessingDrawing" xmlns:w10="urn:schemas-microsoft-com:office:word" xmlns:w="http://schemas.openxmlformats.org/wordprocessingml/2006/main" xmlns:w14="http://schemas.microsoft.com/office/word/2010/wordml" xmlns:w15="http://schemas.microsoft.com/office/word/2012/wordml" xmlns:w16se="http://schemas.microsoft.com/office/word/2015/wordml/symex" xmlns:wpg="http://schemas.microsoft.com/office/word/2010/wordprocessingGroup" xmlns:wpi="http://schemas.microsoft.com/office/word/2010/wordprocessingInk" xmlns:wne="http://schemas.microsoft.com/office/word/2006/wordml" xmlns:wps="http://schemas.microsoft.com/office/word/2010/wordprocessingShape" mc:Ignorable="w14 w15 w16se wp14">
   <w:endnote w:type="separator" w:id="-1">
     <w:p>
       <w:pPr>
@@ -1666,7 +1788,7 @@
 </file>
 
 <file path=word/footer1.xml><?xml version="1.0" encoding="utf-8"?>
-<w:ftr xmlns:wpc="http://schemas.microsoft.com/office/word/2010/wordprocessingCanvas" xmlns:cx="http://schemas.microsoft.com/office/drawing/2014/chartex" xmlns:cx1="http://schemas.microsoft.com/office/drawing/2015/9/8/chartex" xmlns:cx2="http://schemas.microsoft.com/office/drawing/2015/10/21/chartex" xmlns:cx3="http://schemas.microsoft.com/office/drawing/2016/5/9/chartex" xmlns:cx4="http://schemas.microsoft.com/office/drawing/2016/5/10/chartex" xmlns:cx5="http://schemas.microsoft.com/office/drawing/2016/5/11/chartex" xmlns:cx6="http://schemas.microsoft.com/office/drawing/2016/5/12/chartex" xmlns:cx7="http://schemas.microsoft.com/office/drawing/2016/5/13/chartex" xmlns:cx8="http://schemas.microsoft.com/office/drawing/2016/5/14/chartex" xmlns:mc="http://schemas.openxmlformats.org/markup-compatibility/2006" xmlns:aink="http://schemas.microsoft.com/office/drawing/2016/ink" xmlns:am3d="http://schemas.microsoft.com/office/drawing/2017/model3d" xmlns:o="urn:schemas-microsoft-com:office:office" xmlns:r="http://schemas.openxmlformats.org/officeDocument/2006/relationships" xmlns:m="http://schemas.openxmlformats.org/officeDocument/2006/math" xmlns:v="urn:schemas-microsoft-com:vml" xmlns:wp14="http://schemas.microsoft.com/office/word/2010/wordprocessingDrawing" xmlns:wp="http://schemas.openxmlformats.org/drawingml/2006/wordprocessingDrawing" xmlns:w10="urn:schemas-microsoft-com:office:word" xmlns:w="http://schemas.openxmlformats.org/wordprocessingml/2006/main" xmlns:w14="http://schemas.microsoft.com/office/word/2010/wordml" xmlns:w15="http://schemas.microsoft.com/office/word/2012/wordml" xmlns:w16cid="http://schemas.microsoft.com/office/word/2016/wordml/cid" xmlns:w16se="http://schemas.microsoft.com/office/word/2015/wordml/symex" xmlns:wpg="http://schemas.microsoft.com/office/word/2010/wordprocessingGroup" xmlns:wpi="http://schemas.microsoft.com/office/word/2010/wordprocessingInk" xmlns:wne="http://schemas.microsoft.com/office/word/2006/wordml" xmlns:wps="http://schemas.microsoft.com/office/word/2010/wordprocessingShape" mc:Ignorable="w14 w15 w16se w16cid wp14">
+<w:ftr xmlns:wpc="http://schemas.microsoft.com/office/word/2010/wordprocessingCanvas" xmlns:cx="http://schemas.microsoft.com/office/drawing/2014/chartex" xmlns:cx1="http://schemas.microsoft.com/office/drawing/2015/9/8/chartex" xmlns:mc="http://schemas.openxmlformats.org/markup-compatibility/2006" xmlns:o="urn:schemas-microsoft-com:office:office" xmlns:r="http://schemas.openxmlformats.org/officeDocument/2006/relationships" xmlns:m="http://schemas.openxmlformats.org/officeDocument/2006/math" xmlns:v="urn:schemas-microsoft-com:vml" xmlns:wp14="http://schemas.microsoft.com/office/word/2010/wordprocessingDrawing" xmlns:wp="http://schemas.openxmlformats.org/drawingml/2006/wordprocessingDrawing" xmlns:w10="urn:schemas-microsoft-com:office:word" xmlns:w="http://schemas.openxmlformats.org/wordprocessingml/2006/main" xmlns:w14="http://schemas.microsoft.com/office/word/2010/wordml" xmlns:w15="http://schemas.microsoft.com/office/word/2012/wordml" xmlns:w16se="http://schemas.microsoft.com/office/word/2015/wordml/symex" xmlns:wpg="http://schemas.microsoft.com/office/word/2010/wordprocessingGroup" xmlns:wpi="http://schemas.microsoft.com/office/word/2010/wordprocessingInk" xmlns:wne="http://schemas.microsoft.com/office/word/2006/wordml" xmlns:wps="http://schemas.microsoft.com/office/word/2010/wordprocessingShape" mc:Ignorable="w14 w15 w16se wp14">
   <w:sdt>
     <w:sdtPr>
       <w:id w:val="-1381704139"/>
@@ -1699,7 +1821,7 @@
           <w:rPr>
             <w:noProof/>
           </w:rPr>
-          <w:t>2</w:t>
+          <w:t>10</w:t>
         </w:r>
         <w:r>
           <w:rPr>
@@ -1719,7 +1841,7 @@
 </file>
 
 <file path=word/footer2.xml><?xml version="1.0" encoding="utf-8"?>
-<w:ftr xmlns:wpc="http://schemas.microsoft.com/office/word/2010/wordprocessingCanvas" xmlns:cx="http://schemas.microsoft.com/office/drawing/2014/chartex" xmlns:cx1="http://schemas.microsoft.com/office/drawing/2015/9/8/chartex" xmlns:cx2="http://schemas.microsoft.com/office/drawing/2015/10/21/chartex" xmlns:cx3="http://schemas.microsoft.com/office/drawing/2016/5/9/chartex" xmlns:cx4="http://schemas.microsoft.com/office/drawing/2016/5/10/chartex" xmlns:cx5="http://schemas.microsoft.com/office/drawing/2016/5/11/chartex" xmlns:cx6="http://schemas.microsoft.com/office/drawing/2016/5/12/chartex" xmlns:cx7="http://schemas.microsoft.com/office/drawing/2016/5/13/chartex" xmlns:cx8="http://schemas.microsoft.com/office/drawing/2016/5/14/chartex" xmlns:mc="http://schemas.openxmlformats.org/markup-compatibility/2006" xmlns:aink="http://schemas.microsoft.com/office/drawing/2016/ink" xmlns:am3d="http://schemas.microsoft.com/office/drawing/2017/model3d" xmlns:o="urn:schemas-microsoft-com:office:office" xmlns:r="http://schemas.openxmlformats.org/officeDocument/2006/relationships" xmlns:m="http://schemas.openxmlformats.org/officeDocument/2006/math" xmlns:v="urn:schemas-microsoft-com:vml" xmlns:wp14="http://schemas.microsoft.com/office/word/2010/wordprocessingDrawing" xmlns:wp="http://schemas.openxmlformats.org/drawingml/2006/wordprocessingDrawing" xmlns:w10="urn:schemas-microsoft-com:office:word" xmlns:w="http://schemas.openxmlformats.org/wordprocessingml/2006/main" xmlns:w14="http://schemas.microsoft.com/office/word/2010/wordml" xmlns:w15="http://schemas.microsoft.com/office/word/2012/wordml" xmlns:w16cid="http://schemas.microsoft.com/office/word/2016/wordml/cid" xmlns:w16se="http://schemas.microsoft.com/office/word/2015/wordml/symex" xmlns:wpg="http://schemas.microsoft.com/office/word/2010/wordprocessingGroup" xmlns:wpi="http://schemas.microsoft.com/office/word/2010/wordprocessingInk" xmlns:wne="http://schemas.microsoft.com/office/word/2006/wordml" xmlns:wps="http://schemas.microsoft.com/office/word/2010/wordprocessingShape" mc:Ignorable="w14 w15 w16se w16cid wp14">
+<w:ftr xmlns:wpc="http://schemas.microsoft.com/office/word/2010/wordprocessingCanvas" xmlns:cx="http://schemas.microsoft.com/office/drawing/2014/chartex" xmlns:cx1="http://schemas.microsoft.com/office/drawing/2015/9/8/chartex" xmlns:mc="http://schemas.openxmlformats.org/markup-compatibility/2006" xmlns:o="urn:schemas-microsoft-com:office:office" xmlns:r="http://schemas.openxmlformats.org/officeDocument/2006/relationships" xmlns:m="http://schemas.openxmlformats.org/officeDocument/2006/math" xmlns:v="urn:schemas-microsoft-com:vml" xmlns:wp14="http://schemas.microsoft.com/office/word/2010/wordprocessingDrawing" xmlns:wp="http://schemas.openxmlformats.org/drawingml/2006/wordprocessingDrawing" xmlns:w10="urn:schemas-microsoft-com:office:word" xmlns:w="http://schemas.openxmlformats.org/wordprocessingml/2006/main" xmlns:w14="http://schemas.microsoft.com/office/word/2010/wordml" xmlns:w15="http://schemas.microsoft.com/office/word/2012/wordml" xmlns:w16se="http://schemas.microsoft.com/office/word/2015/wordml/symex" xmlns:wpg="http://schemas.microsoft.com/office/word/2010/wordprocessingGroup" xmlns:wpi="http://schemas.microsoft.com/office/word/2010/wordprocessingInk" xmlns:wne="http://schemas.microsoft.com/office/word/2006/wordml" xmlns:wps="http://schemas.microsoft.com/office/word/2010/wordprocessingShape" mc:Ignorable="w14 w15 w16se wp14">
   <w:p>
     <w:pPr>
       <w:pStyle w:val="Footer"/>
@@ -1762,7 +1884,7 @@
 </file>
 
 <file path=word/footnotes.xml><?xml version="1.0" encoding="utf-8"?>
-<w:footnotes xmlns:wpc="http://schemas.microsoft.com/office/word/2010/wordprocessingCanvas" xmlns:cx="http://schemas.microsoft.com/office/drawing/2014/chartex" xmlns:cx1="http://schemas.microsoft.com/office/drawing/2015/9/8/chartex" xmlns:cx2="http://schemas.microsoft.com/office/drawing/2015/10/21/chartex" xmlns:cx3="http://schemas.microsoft.com/office/drawing/2016/5/9/chartex" xmlns:cx4="http://schemas.microsoft.com/office/drawing/2016/5/10/chartex" xmlns:cx5="http://schemas.microsoft.com/office/drawing/2016/5/11/chartex" xmlns:cx6="http://schemas.microsoft.com/office/drawing/2016/5/12/chartex" xmlns:cx7="http://schemas.microsoft.com/office/drawing/2016/5/13/chartex" xmlns:cx8="http://schemas.microsoft.com/office/drawing/2016/5/14/chartex" xmlns:mc="http://schemas.openxmlformats.org/markup-compatibility/2006" xmlns:aink="http://schemas.microsoft.com/office/drawing/2016/ink" xmlns:am3d="http://schemas.microsoft.com/office/drawing/2017/model3d" xmlns:o="urn:schemas-microsoft-com:office:office" xmlns:r="http://schemas.openxmlformats.org/officeDocument/2006/relationships" xmlns:m="http://schemas.openxmlformats.org/officeDocument/2006/math" xmlns:v="urn:schemas-microsoft-com:vml" xmlns:wp14="http://schemas.microsoft.com/office/word/2010/wordprocessingDrawing" xmlns:wp="http://schemas.openxmlformats.org/drawingml/2006/wordprocessingDrawing" xmlns:w10="urn:schemas-microsoft-com:office:word" xmlns:w="http://schemas.openxmlformats.org/wordprocessingml/2006/main" xmlns:w14="http://schemas.microsoft.com/office/word/2010/wordml" xmlns:w15="http://schemas.microsoft.com/office/word/2012/wordml" xmlns:w16cid="http://schemas.microsoft.com/office/word/2016/wordml/cid" xmlns:w16se="http://schemas.microsoft.com/office/word/2015/wordml/symex" xmlns:wpg="http://schemas.microsoft.com/office/word/2010/wordprocessingGroup" xmlns:wpi="http://schemas.microsoft.com/office/word/2010/wordprocessingInk" xmlns:wne="http://schemas.microsoft.com/office/word/2006/wordml" xmlns:wps="http://schemas.microsoft.com/office/word/2010/wordprocessingShape" mc:Ignorable="w14 w15 w16se w16cid wp14">
+<w:footnotes xmlns:wpc="http://schemas.microsoft.com/office/word/2010/wordprocessingCanvas" xmlns:cx="http://schemas.microsoft.com/office/drawing/2014/chartex" xmlns:cx1="http://schemas.microsoft.com/office/drawing/2015/9/8/chartex" xmlns:mc="http://schemas.openxmlformats.org/markup-compatibility/2006" xmlns:o="urn:schemas-microsoft-com:office:office" xmlns:r="http://schemas.openxmlformats.org/officeDocument/2006/relationships" xmlns:m="http://schemas.openxmlformats.org/officeDocument/2006/math" xmlns:v="urn:schemas-microsoft-com:vml" xmlns:wp14="http://schemas.microsoft.com/office/word/2010/wordprocessingDrawing" xmlns:wp="http://schemas.openxmlformats.org/drawingml/2006/wordprocessingDrawing" xmlns:w10="urn:schemas-microsoft-com:office:word" xmlns:w="http://schemas.openxmlformats.org/wordprocessingml/2006/main" xmlns:w14="http://schemas.microsoft.com/office/word/2010/wordml" xmlns:w15="http://schemas.microsoft.com/office/word/2012/wordml" xmlns:w16se="http://schemas.microsoft.com/office/word/2015/wordml/symex" xmlns:wpg="http://schemas.microsoft.com/office/word/2010/wordprocessingGroup" xmlns:wpi="http://schemas.microsoft.com/office/word/2010/wordprocessingInk" xmlns:wne="http://schemas.microsoft.com/office/word/2006/wordml" xmlns:wps="http://schemas.microsoft.com/office/word/2010/wordprocessingShape" mc:Ignorable="w14 w15 w16se wp14">
   <w:footnote w:type="separator" w:id="-1">
     <w:p>
       <w:pPr>
@@ -1787,7 +1909,7 @@
 </file>
 
 <file path=word/header1.xml><?xml version="1.0" encoding="utf-8"?>
-<w:hdr xmlns:wpc="http://schemas.microsoft.com/office/word/2010/wordprocessingCanvas" xmlns:cx="http://schemas.microsoft.com/office/drawing/2014/chartex" xmlns:cx1="http://schemas.microsoft.com/office/drawing/2015/9/8/chartex" xmlns:cx2="http://schemas.microsoft.com/office/drawing/2015/10/21/chartex" xmlns:cx3="http://schemas.microsoft.com/office/drawing/2016/5/9/chartex" xmlns:cx4="http://schemas.microsoft.com/office/drawing/2016/5/10/chartex" xmlns:cx5="http://schemas.microsoft.com/office/drawing/2016/5/11/chartex" xmlns:cx6="http://schemas.microsoft.com/office/drawing/2016/5/12/chartex" xmlns:cx7="http://schemas.microsoft.com/office/drawing/2016/5/13/chartex" xmlns:cx8="http://schemas.microsoft.com/office/drawing/2016/5/14/chartex" xmlns:mc="http://schemas.openxmlformats.org/markup-compatibility/2006" xmlns:aink="http://schemas.microsoft.com/office/drawing/2016/ink" xmlns:am3d="http://schemas.microsoft.com/office/drawing/2017/model3d" xmlns:o="urn:schemas-microsoft-com:office:office" xmlns:r="http://schemas.openxmlformats.org/officeDocument/2006/relationships" xmlns:m="http://schemas.openxmlformats.org/officeDocument/2006/math" xmlns:v="urn:schemas-microsoft-com:vml" xmlns:wp14="http://schemas.microsoft.com/office/word/2010/wordprocessingDrawing" xmlns:wp="http://schemas.openxmlformats.org/drawingml/2006/wordprocessingDrawing" xmlns:w10="urn:schemas-microsoft-com:office:word" xmlns:w="http://schemas.openxmlformats.org/wordprocessingml/2006/main" xmlns:w14="http://schemas.microsoft.com/office/word/2010/wordml" xmlns:w15="http://schemas.microsoft.com/office/word/2012/wordml" xmlns:w16cid="http://schemas.microsoft.com/office/word/2016/wordml/cid" xmlns:w16se="http://schemas.microsoft.com/office/word/2015/wordml/symex" xmlns:wpg="http://schemas.microsoft.com/office/word/2010/wordprocessingGroup" xmlns:wpi="http://schemas.microsoft.com/office/word/2010/wordprocessingInk" xmlns:wne="http://schemas.microsoft.com/office/word/2006/wordml" xmlns:wps="http://schemas.microsoft.com/office/word/2010/wordprocessingShape" mc:Ignorable="w14 w15 w16se w16cid wp14">
+<w:hdr xmlns:wpc="http://schemas.microsoft.com/office/word/2010/wordprocessingCanvas" xmlns:cx="http://schemas.microsoft.com/office/drawing/2014/chartex" xmlns:cx1="http://schemas.microsoft.com/office/drawing/2015/9/8/chartex" xmlns:mc="http://schemas.openxmlformats.org/markup-compatibility/2006" xmlns:o="urn:schemas-microsoft-com:office:office" xmlns:r="http://schemas.openxmlformats.org/officeDocument/2006/relationships" xmlns:m="http://schemas.openxmlformats.org/officeDocument/2006/math" xmlns:v="urn:schemas-microsoft-com:vml" xmlns:wp14="http://schemas.microsoft.com/office/word/2010/wordprocessingDrawing" xmlns:wp="http://schemas.openxmlformats.org/drawingml/2006/wordprocessingDrawing" xmlns:w10="urn:schemas-microsoft-com:office:word" xmlns:w="http://schemas.openxmlformats.org/wordprocessingml/2006/main" xmlns:w14="http://schemas.microsoft.com/office/word/2010/wordml" xmlns:w15="http://schemas.microsoft.com/office/word/2012/wordml" xmlns:w16se="http://schemas.microsoft.com/office/word/2015/wordml/symex" xmlns:wpg="http://schemas.microsoft.com/office/word/2010/wordprocessingGroup" xmlns:wpi="http://schemas.microsoft.com/office/word/2010/wordprocessingInk" xmlns:wne="http://schemas.microsoft.com/office/word/2006/wordml" xmlns:wps="http://schemas.microsoft.com/office/word/2010/wordprocessingShape" mc:Ignorable="w14 w15 w16se wp14">
   <w:p>
     <w:pPr>
       <w:pStyle w:val="Header"/>
@@ -1798,7 +1920,7 @@
 </file>
 
 <file path=word/header2.xml><?xml version="1.0" encoding="utf-8"?>
-<w:hdr xmlns:wpc="http://schemas.microsoft.com/office/word/2010/wordprocessingCanvas" xmlns:cx="http://schemas.microsoft.com/office/drawing/2014/chartex" xmlns:cx1="http://schemas.microsoft.com/office/drawing/2015/9/8/chartex" xmlns:cx2="http://schemas.microsoft.com/office/drawing/2015/10/21/chartex" xmlns:cx3="http://schemas.microsoft.com/office/drawing/2016/5/9/chartex" xmlns:cx4="http://schemas.microsoft.com/office/drawing/2016/5/10/chartex" xmlns:cx5="http://schemas.microsoft.com/office/drawing/2016/5/11/chartex" xmlns:cx6="http://schemas.microsoft.com/office/drawing/2016/5/12/chartex" xmlns:cx7="http://schemas.microsoft.com/office/drawing/2016/5/13/chartex" xmlns:cx8="http://schemas.microsoft.com/office/drawing/2016/5/14/chartex" xmlns:mc="http://schemas.openxmlformats.org/markup-compatibility/2006" xmlns:aink="http://schemas.microsoft.com/office/drawing/2016/ink" xmlns:am3d="http://schemas.microsoft.com/office/drawing/2017/model3d" xmlns:o="urn:schemas-microsoft-com:office:office" xmlns:r="http://schemas.openxmlformats.org/officeDocument/2006/relationships" xmlns:m="http://schemas.openxmlformats.org/officeDocument/2006/math" xmlns:v="urn:schemas-microsoft-com:vml" xmlns:wp14="http://schemas.microsoft.com/office/word/2010/wordprocessingDrawing" xmlns:wp="http://schemas.openxmlformats.org/drawingml/2006/wordprocessingDrawing" xmlns:w10="urn:schemas-microsoft-com:office:word" xmlns:w="http://schemas.openxmlformats.org/wordprocessingml/2006/main" xmlns:w14="http://schemas.microsoft.com/office/word/2010/wordml" xmlns:w15="http://schemas.microsoft.com/office/word/2012/wordml" xmlns:w16cid="http://schemas.microsoft.com/office/word/2016/wordml/cid" xmlns:w16se="http://schemas.microsoft.com/office/word/2015/wordml/symex" xmlns:wpg="http://schemas.microsoft.com/office/word/2010/wordprocessingGroup" xmlns:wpi="http://schemas.microsoft.com/office/word/2010/wordprocessingInk" xmlns:wne="http://schemas.microsoft.com/office/word/2006/wordml" xmlns:wps="http://schemas.microsoft.com/office/word/2010/wordprocessingShape" mc:Ignorable="w14 w15 w16se w16cid wp14">
+<w:hdr xmlns:wpc="http://schemas.microsoft.com/office/word/2010/wordprocessingCanvas" xmlns:cx="http://schemas.microsoft.com/office/drawing/2014/chartex" xmlns:cx1="http://schemas.microsoft.com/office/drawing/2015/9/8/chartex" xmlns:mc="http://schemas.openxmlformats.org/markup-compatibility/2006" xmlns:o="urn:schemas-microsoft-com:office:office" xmlns:r="http://schemas.openxmlformats.org/officeDocument/2006/relationships" xmlns:m="http://schemas.openxmlformats.org/officeDocument/2006/math" xmlns:v="urn:schemas-microsoft-com:vml" xmlns:wp14="http://schemas.microsoft.com/office/word/2010/wordprocessingDrawing" xmlns:wp="http://schemas.openxmlformats.org/drawingml/2006/wordprocessingDrawing" xmlns:w10="urn:schemas-microsoft-com:office:word" xmlns:w="http://schemas.openxmlformats.org/wordprocessingml/2006/main" xmlns:w14="http://schemas.microsoft.com/office/word/2010/wordml" xmlns:w15="http://schemas.microsoft.com/office/word/2012/wordml" xmlns:w16se="http://schemas.microsoft.com/office/word/2015/wordml/symex" xmlns:wpg="http://schemas.microsoft.com/office/word/2010/wordprocessingGroup" xmlns:wpi="http://schemas.microsoft.com/office/word/2010/wordprocessingInk" xmlns:wne="http://schemas.microsoft.com/office/word/2006/wordml" xmlns:wps="http://schemas.microsoft.com/office/word/2010/wordprocessingShape" mc:Ignorable="w14 w15 w16se wp14">
   <w:p>
     <w:pPr>
       <w:pStyle w:val="Header"/>
@@ -1807,6 +1929,7 @@
     <w:r>
       <w:rPr>
         <w:noProof/>
+        <w:lang w:val="en-US"/>
       </w:rPr>
       <w:drawing>
         <wp:anchor distT="0" distB="0" distL="114300" distR="114300" simplePos="0" relativeHeight="251659264" behindDoc="0" locked="0" layoutInCell="1" allowOverlap="1" wp14:anchorId="0C208338" wp14:editId="5006E413">
@@ -1861,7 +1984,7 @@
 </file>
 
 <file path=word/numbering.xml><?xml version="1.0" encoding="utf-8"?>
-<w:numbering xmlns:wpc="http://schemas.microsoft.com/office/word/2010/wordprocessingCanvas" xmlns:cx="http://schemas.microsoft.com/office/drawing/2014/chartex" xmlns:cx1="http://schemas.microsoft.com/office/drawing/2015/9/8/chartex" xmlns:cx2="http://schemas.microsoft.com/office/drawing/2015/10/21/chartex" xmlns:cx3="http://schemas.microsoft.com/office/drawing/2016/5/9/chartex" xmlns:cx4="http://schemas.microsoft.com/office/drawing/2016/5/10/chartex" xmlns:cx5="http://schemas.microsoft.com/office/drawing/2016/5/11/chartex" xmlns:cx6="http://schemas.microsoft.com/office/drawing/2016/5/12/chartex" xmlns:cx7="http://schemas.microsoft.com/office/drawing/2016/5/13/chartex" xmlns:cx8="http://schemas.microsoft.com/office/drawing/2016/5/14/chartex" xmlns:mc="http://schemas.openxmlformats.org/markup-compatibility/2006" xmlns:aink="http://schemas.microsoft.com/office/drawing/2016/ink" xmlns:am3d="http://schemas.microsoft.com/office/drawing/2017/model3d" xmlns:o="urn:schemas-microsoft-com:office:office" xmlns:r="http://schemas.openxmlformats.org/officeDocument/2006/relationships" xmlns:m="http://schemas.openxmlformats.org/officeDocument/2006/math" xmlns:v="urn:schemas-microsoft-com:vml" xmlns:wp14="http://schemas.microsoft.com/office/word/2010/wordprocessingDrawing" xmlns:wp="http://schemas.openxmlformats.org/drawingml/2006/wordprocessingDrawing" xmlns:w10="urn:schemas-microsoft-com:office:word" xmlns:w="http://schemas.openxmlformats.org/wordprocessingml/2006/main" xmlns:w14="http://schemas.microsoft.com/office/word/2010/wordml" xmlns:w15="http://schemas.microsoft.com/office/word/2012/wordml" xmlns:w16cid="http://schemas.microsoft.com/office/word/2016/wordml/cid" xmlns:w16se="http://schemas.microsoft.com/office/word/2015/wordml/symex" xmlns:wpg="http://schemas.microsoft.com/office/word/2010/wordprocessingGroup" xmlns:wpi="http://schemas.microsoft.com/office/word/2010/wordprocessingInk" xmlns:wne="http://schemas.microsoft.com/office/word/2006/wordml" xmlns:wps="http://schemas.microsoft.com/office/word/2010/wordprocessingShape" mc:Ignorable="w14 w15 w16se w16cid wp14">
+<w:numbering xmlns:wpc="http://schemas.microsoft.com/office/word/2010/wordprocessingCanvas" xmlns:cx="http://schemas.microsoft.com/office/drawing/2014/chartex" xmlns:cx1="http://schemas.microsoft.com/office/drawing/2015/9/8/chartex" xmlns:mc="http://schemas.openxmlformats.org/markup-compatibility/2006" xmlns:o="urn:schemas-microsoft-com:office:office" xmlns:r="http://schemas.openxmlformats.org/officeDocument/2006/relationships" xmlns:m="http://schemas.openxmlformats.org/officeDocument/2006/math" xmlns:v="urn:schemas-microsoft-com:vml" xmlns:wp14="http://schemas.microsoft.com/office/word/2010/wordprocessingDrawing" xmlns:wp="http://schemas.openxmlformats.org/drawingml/2006/wordprocessingDrawing" xmlns:w10="urn:schemas-microsoft-com:office:word" xmlns:w="http://schemas.openxmlformats.org/wordprocessingml/2006/main" xmlns:w14="http://schemas.microsoft.com/office/word/2010/wordml" xmlns:w15="http://schemas.microsoft.com/office/word/2012/wordml" xmlns:w16se="http://schemas.microsoft.com/office/word/2015/wordml/symex" xmlns:wpg="http://schemas.microsoft.com/office/word/2010/wordprocessingGroup" xmlns:wpi="http://schemas.microsoft.com/office/word/2010/wordprocessingInk" xmlns:wne="http://schemas.microsoft.com/office/word/2006/wordml" xmlns:wps="http://schemas.microsoft.com/office/word/2010/wordprocessingShape" mc:Ignorable="w14 w15 w16se wp14">
   <w:abstractNum w:abstractNumId="0" w15:restartNumberingAfterBreak="0">
     <w:nsid w:val="749F4A5F"/>
     <w:multiLevelType w:val="multilevel"/>
@@ -1964,7 +2087,7 @@
 </file>
 
 <file path=word/styles.xml><?xml version="1.0" encoding="utf-8"?>
-<w:styles xmlns:mc="http://schemas.openxmlformats.org/markup-compatibility/2006" xmlns:r="http://schemas.openxmlformats.org/officeDocument/2006/relationships" xmlns:w="http://schemas.openxmlformats.org/wordprocessingml/2006/main" xmlns:w14="http://schemas.microsoft.com/office/word/2010/wordml" xmlns:w15="http://schemas.microsoft.com/office/word/2012/wordml" xmlns:w16cid="http://schemas.microsoft.com/office/word/2016/wordml/cid" xmlns:w16se="http://schemas.microsoft.com/office/word/2015/wordml/symex" mc:Ignorable="w14 w15 w16se w16cid">
+<w:styles xmlns:mc="http://schemas.openxmlformats.org/markup-compatibility/2006" xmlns:r="http://schemas.openxmlformats.org/officeDocument/2006/relationships" xmlns:w="http://schemas.openxmlformats.org/wordprocessingml/2006/main" xmlns:w14="http://schemas.microsoft.com/office/word/2010/wordml" xmlns:w15="http://schemas.microsoft.com/office/word/2012/wordml" xmlns:w16se="http://schemas.microsoft.com/office/word/2015/wordml/symex" mc:Ignorable="w14 w15 w16se">
   <w:docDefaults>
     <w:rPrDefault>
       <w:rPr>
@@ -1980,7 +2103,7 @@
       </w:pPr>
     </w:pPrDefault>
   </w:docDefaults>
-  <w:latentStyles w:defLockedState="0" w:defUIPriority="99" w:defSemiHidden="0" w:defUnhideWhenUsed="0" w:defQFormat="0" w:count="376">
+  <w:latentStyles w:defLockedState="0" w:defUIPriority="99" w:defSemiHidden="0" w:defUnhideWhenUsed="0" w:defQFormat="0" w:count="371">
     <w:lsdException w:name="Normal" w:uiPriority="0" w:qFormat="1"/>
     <w:lsdException w:name="heading 1" w:uiPriority="9" w:qFormat="1"/>
     <w:lsdException w:name="heading 2" w:semiHidden="1" w:uiPriority="9" w:unhideWhenUsed="1" w:qFormat="1"/>
@@ -2352,11 +2475,6 @@
     <w:lsdException w:name="List Table 5 Dark Accent 6" w:uiPriority="50"/>
     <w:lsdException w:name="List Table 6 Colorful Accent 6" w:uiPriority="51"/>
     <w:lsdException w:name="List Table 7 Colorful Accent 6" w:uiPriority="52"/>
-    <w:lsdException w:name="Mention" w:semiHidden="1" w:unhideWhenUsed="1"/>
-    <w:lsdException w:name="Smart Hyperlink" w:semiHidden="1" w:unhideWhenUsed="1"/>
-    <w:lsdException w:name="Hashtag" w:semiHidden="1" w:unhideWhenUsed="1"/>
-    <w:lsdException w:name="Unresolved Mention" w:semiHidden="1" w:unhideWhenUsed="1"/>
-    <w:lsdException w:name="Smart Link" w:semiHidden="1" w:unhideWhenUsed="1"/>
   </w:latentStyles>
   <w:style w:type="paragraph" w:default="1" w:styleId="Normal">
     <w:name w:val="Normal"/>
@@ -2832,6 +2950,36 @@
       <w:color w:val="808080"/>
     </w:rPr>
   </w:style>
+  <w:style w:type="paragraph" w:styleId="BalloonText">
+    <w:name w:val="Balloon Text"/>
+    <w:basedOn w:val="Normal"/>
+    <w:link w:val="BalloonTextChar"/>
+    <w:uiPriority w:val="99"/>
+    <w:semiHidden/>
+    <w:unhideWhenUsed/>
+    <w:rsid w:val="009F39E2"/>
+    <w:pPr>
+      <w:spacing w:after="0" w:line="240" w:lineRule="auto"/>
+    </w:pPr>
+    <w:rPr>
+      <w:rFonts w:ascii="Segoe UI" w:hAnsi="Segoe UI" w:cs="Segoe UI"/>
+      <w:sz w:val="18"/>
+      <w:szCs w:val="18"/>
+    </w:rPr>
+  </w:style>
+  <w:style w:type="character" w:customStyle="1" w:styleId="BalloonTextChar">
+    <w:name w:val="Balloon Text Char"/>
+    <w:basedOn w:val="DefaultParagraphFont"/>
+    <w:link w:val="BalloonText"/>
+    <w:uiPriority w:val="99"/>
+    <w:semiHidden/>
+    <w:rsid w:val="009F39E2"/>
+    <w:rPr>
+      <w:rFonts w:ascii="Segoe UI" w:hAnsi="Segoe UI" w:cs="Segoe UI"/>
+      <w:sz w:val="18"/>
+      <w:szCs w:val="18"/>
+    </w:rPr>
+  </w:style>
 </w:styles>
 </file>
 

</xml_diff>